<commit_message>
Start Algorithms track in HackerRank for Python3
</commit_message>
<xml_diff>
--- a/MachineLearning/Udemy/RSquaredIntuition/RSquared.docx
+++ b/MachineLearning/Udemy/RSquaredIntuition/RSquared.docx
@@ -1,6 +1,6 @@
 
 <file path=word/document.xml><?xml version="1.0" encoding="utf-8"?>
-<w:document xmlns:wpc="http://schemas.microsoft.com/office/word/2010/wordprocessingCanvas" xmlns:mc="http://schemas.openxmlformats.org/markup-compatibility/2006" xmlns:o="urn:schemas-microsoft-com:office:office" xmlns:r="http://schemas.openxmlformats.org/officeDocument/2006/relationships" xmlns:m="http://schemas.openxmlformats.org/officeDocument/2006/math" xmlns:v="urn:schemas-microsoft-com:vml" xmlns:wp14="http://schemas.microsoft.com/office/word/2010/wordprocessingDrawing" xmlns:wp="http://schemas.openxmlformats.org/drawingml/2006/wordprocessingDrawing" xmlns:w10="urn:schemas-microsoft-com:office:word" xmlns:w="http://schemas.openxmlformats.org/wordprocessingml/2006/main" xmlns:w14="http://schemas.microsoft.com/office/word/2010/wordml" xmlns:w15="http://schemas.microsoft.com/office/word/2012/wordml" xmlns:wpg="http://schemas.microsoft.com/office/word/2010/wordprocessingGroup" xmlns:wpi="http://schemas.microsoft.com/office/word/2010/wordprocessingInk" xmlns:wne="http://schemas.microsoft.com/office/word/2006/wordml" xmlns:wps="http://schemas.microsoft.com/office/word/2010/wordprocessingShape" mc:Ignorable="w14 w15 wp14">
+<w:document xmlns:wpc="http://schemas.microsoft.com/office/word/2010/wordprocessingCanvas" xmlns:cx="http://schemas.microsoft.com/office/drawing/2014/chartex" xmlns:cx1="http://schemas.microsoft.com/office/drawing/2015/9/8/chartex" xmlns:cx2="http://schemas.microsoft.com/office/drawing/2015/10/21/chartex" xmlns:cx3="http://schemas.microsoft.com/office/drawing/2016/5/9/chartex" xmlns:cx4="http://schemas.microsoft.com/office/drawing/2016/5/10/chartex" xmlns:cx5="http://schemas.microsoft.com/office/drawing/2016/5/11/chartex" xmlns:cx6="http://schemas.microsoft.com/office/drawing/2016/5/12/chartex" xmlns:cx7="http://schemas.microsoft.com/office/drawing/2016/5/13/chartex" xmlns:cx8="http://schemas.microsoft.com/office/drawing/2016/5/14/chartex" xmlns:mc="http://schemas.openxmlformats.org/markup-compatibility/2006" xmlns:aink="http://schemas.microsoft.com/office/drawing/2016/ink" xmlns:am3d="http://schemas.microsoft.com/office/drawing/2017/model3d" xmlns:o="urn:schemas-microsoft-com:office:office" xmlns:r="http://schemas.openxmlformats.org/officeDocument/2006/relationships" xmlns:m="http://schemas.openxmlformats.org/officeDocument/2006/math" xmlns:v="urn:schemas-microsoft-com:vml" xmlns:wp14="http://schemas.microsoft.com/office/word/2010/wordprocessingDrawing" xmlns:wp="http://schemas.openxmlformats.org/drawingml/2006/wordprocessingDrawing" xmlns:w10="urn:schemas-microsoft-com:office:word" xmlns:w="http://schemas.openxmlformats.org/wordprocessingml/2006/main" xmlns:w14="http://schemas.microsoft.com/office/word/2010/wordml" xmlns:w15="http://schemas.microsoft.com/office/word/2012/wordml" xmlns:w16cid="http://schemas.microsoft.com/office/word/2016/wordml/cid" xmlns:w16se="http://schemas.microsoft.com/office/word/2015/wordml/symex" xmlns:wpg="http://schemas.microsoft.com/office/word/2010/wordprocessingGroup" xmlns:wpi="http://schemas.microsoft.com/office/word/2010/wordprocessingInk" xmlns:wne="http://schemas.microsoft.com/office/word/2006/wordml" xmlns:wps="http://schemas.microsoft.com/office/word/2010/wordprocessingShape" mc:Ignorable="w14 w15 w16se w16cid wp14">
   <w:body>
     <w:p>
       <w:pPr>
@@ -60,7 +60,15 @@
         <w:t>squared differences</w:t>
       </w:r>
       <w:r>
-        <w:t xml:space="preserve"> between predictions and actuals)</w:t>
+        <w:t xml:space="preserve"> between predictions and </w:t>
+      </w:r>
+      <w:proofErr w:type="spellStart"/>
+      <w:r>
+        <w:t>actuals</w:t>
+      </w:r>
+      <w:proofErr w:type="spellEnd"/>
+      <w:r>
+        <w:t>)</w:t>
       </w:r>
     </w:p>
     <w:p>
@@ -147,7 +155,21 @@
         <w:rPr>
           <w:b/>
         </w:rPr>
-        <w:t>(SSres)</w:t>
+        <w:t>(</w:t>
+      </w:r>
+      <w:proofErr w:type="spellStart"/>
+      <w:r>
+        <w:rPr>
+          <w:b/>
+        </w:rPr>
+        <w:t>SSres</w:t>
+      </w:r>
+      <w:proofErr w:type="spellEnd"/>
+      <w:r>
+        <w:rPr>
+          <w:b/>
+        </w:rPr>
+        <w:t>)</w:t>
       </w:r>
     </w:p>
     <w:p>
@@ -213,13 +235,24 @@
         <w:pStyle w:val="ListBullet"/>
       </w:pPr>
       <w:r>
-        <w:t xml:space="preserve">The sum of all of </w:t>
+        <w:t xml:space="preserve">The sum of </w:t>
+      </w:r>
+      <w:proofErr w:type="gramStart"/>
+      <w:r>
+        <w:t xml:space="preserve">all of </w:t>
       </w:r>
       <w:r>
         <w:rPr>
           <w:i/>
         </w:rPr>
-        <w:t xml:space="preserve">these </w:t>
+        <w:t>these</w:t>
+      </w:r>
+      <w:proofErr w:type="gramEnd"/>
+      <w:r>
+        <w:rPr>
+          <w:i/>
+        </w:rPr>
+        <w:t xml:space="preserve"> </w:t>
       </w:r>
       <w:r>
         <w:t xml:space="preserve">differences squared is </w:t>
@@ -237,18 +270,60 @@
         <w:rPr>
           <w:b/>
         </w:rPr>
-        <w:t>squares (SStot)</w:t>
-      </w:r>
-    </w:p>
-    <w:p>
-      <w:pPr>
-        <w:pStyle w:val="ListBullet"/>
-      </w:pPr>
-      <w:r>
-        <w:rPr>
-          <w:b/>
-        </w:rPr>
-        <w:t>R2 = 1 – (SSres / SStot)</w:t>
+        <w:t>squares (</w:t>
+      </w:r>
+      <w:proofErr w:type="spellStart"/>
+      <w:r>
+        <w:rPr>
+          <w:b/>
+        </w:rPr>
+        <w:t>SStot</w:t>
+      </w:r>
+      <w:proofErr w:type="spellEnd"/>
+      <w:r>
+        <w:rPr>
+          <w:b/>
+        </w:rPr>
+        <w:t>)</w:t>
+      </w:r>
+    </w:p>
+    <w:p>
+      <w:pPr>
+        <w:pStyle w:val="ListBullet"/>
+      </w:pPr>
+      <w:r>
+        <w:rPr>
+          <w:b/>
+        </w:rPr>
+        <w:t>R2 = 1 – (</w:t>
+      </w:r>
+      <w:proofErr w:type="spellStart"/>
+      <w:r>
+        <w:rPr>
+          <w:b/>
+        </w:rPr>
+        <w:t>SSres</w:t>
+      </w:r>
+      <w:proofErr w:type="spellEnd"/>
+      <w:r>
+        <w:rPr>
+          <w:b/>
+        </w:rPr>
+        <w:t xml:space="preserve"> / </w:t>
+      </w:r>
+      <w:proofErr w:type="spellStart"/>
+      <w:r>
+        <w:rPr>
+          <w:b/>
+        </w:rPr>
+        <w:t>SStot</w:t>
+      </w:r>
+      <w:proofErr w:type="spellEnd"/>
+      <w:r>
+        <w:rPr>
+          <w:b/>
+        </w:rPr>
+        <w:t>)</w:t>
       </w:r>
       <w:r>
         <w:t xml:space="preserve"> </w:t>
@@ -273,8 +348,16 @@
         <w:rPr>
           <w:b/>
         </w:rPr>
-        <w:t>There will always be a SStot</w:t>
-      </w:r>
+        <w:t xml:space="preserve">There will always be a </w:t>
+      </w:r>
+      <w:proofErr w:type="spellStart"/>
+      <w:r>
+        <w:rPr>
+          <w:b/>
+        </w:rPr>
+        <w:t>SStot</w:t>
+      </w:r>
+      <w:proofErr w:type="spellEnd"/>
     </w:p>
     <w:p>
       <w:pPr>
@@ -298,9 +381,11 @@
       <w:r>
         <w:t xml:space="preserve"> </w:t>
       </w:r>
+      <w:proofErr w:type="spellStart"/>
       <w:r>
         <w:t>SSres</w:t>
       </w:r>
+      <w:proofErr w:type="spellEnd"/>
       <w:r>
         <w:t xml:space="preserve">, so a good model </w:t>
       </w:r>
@@ -314,7 +399,15 @@
         <w:t xml:space="preserve">1 – small </w:t>
       </w:r>
       <w:r>
-        <w:t xml:space="preserve">/ SStot </w:t>
+        <w:t xml:space="preserve">/ </w:t>
+      </w:r>
+      <w:proofErr w:type="spellStart"/>
+      <w:r>
+        <w:t>SStot</w:t>
+      </w:r>
+      <w:proofErr w:type="spellEnd"/>
+      <w:r>
+        <w:t xml:space="preserve"> </w:t>
       </w:r>
       <w:r>
         <w:sym w:font="Wingdings" w:char="F0E8"/>
@@ -343,7 +436,23 @@
         <w:t>f</w:t>
       </w:r>
       <w:r>
-        <w:t xml:space="preserve"> SSres actually first the data </w:t>
+        <w:t xml:space="preserve"> </w:t>
+      </w:r>
+      <w:proofErr w:type="spellStart"/>
+      <w:r>
+        <w:t>SSres</w:t>
+      </w:r>
+      <w:proofErr w:type="spellEnd"/>
+      <w:r>
+        <w:t xml:space="preserve"> </w:t>
+      </w:r>
+      <w:proofErr w:type="gramStart"/>
+      <w:r>
+        <w:t>actually first</w:t>
+      </w:r>
+      <w:proofErr w:type="gramEnd"/>
+      <w:r>
+        <w:t xml:space="preserve"> the data </w:t>
       </w:r>
       <w:r>
         <w:rPr>
@@ -409,7 +518,15 @@
         <w:ind w:left="720"/>
       </w:pPr>
       <w:r>
-        <w:t>W/ more predictors, the SStot would not change, since this is based on the y values</w:t>
+        <w:t xml:space="preserve">W/ more predictors, the </w:t>
+      </w:r>
+      <w:proofErr w:type="spellStart"/>
+      <w:r>
+        <w:t>SStot</w:t>
+      </w:r>
+      <w:proofErr w:type="spellEnd"/>
+      <w:r>
+        <w:t xml:space="preserve"> would not change, since this is based on the y values</w:t>
       </w:r>
     </w:p>
     <w:p>
@@ -425,8 +542,21 @@
         <w:t xml:space="preserve">However, </w:t>
       </w:r>
       <w:r>
-        <w:t>our SSres will be even smaller than before, and if a new predictor cannot decrease SSres</w:t>
-      </w:r>
+        <w:t xml:space="preserve">our </w:t>
+      </w:r>
+      <w:proofErr w:type="spellStart"/>
+      <w:r>
+        <w:t>SSres</w:t>
+      </w:r>
+      <w:proofErr w:type="spellEnd"/>
+      <w:r>
+        <w:t xml:space="preserve"> will be even smaller than before, and if a new predictor cannot decrease </w:t>
+      </w:r>
+      <w:proofErr w:type="spellStart"/>
+      <w:r>
+        <w:t>SSres</w:t>
+      </w:r>
+      <w:proofErr w:type="spellEnd"/>
       <w:r>
         <w:t xml:space="preserve"> (makes model worse)</w:t>
       </w:r>
@@ -466,8 +596,13 @@
       <w:pPr>
         <w:pStyle w:val="ListBullet"/>
       </w:pPr>
-      <w:r>
-        <w:t>Therefore we must penalize our measure of quality for each predictor added, which gives us Adj. R2</w:t>
+      <w:proofErr w:type="gramStart"/>
+      <w:r>
+        <w:t>Therefore</w:t>
+      </w:r>
+      <w:proofErr w:type="gramEnd"/>
+      <w:r>
+        <w:t xml:space="preserve"> we must penalize our measure of quality for each predictor added, which gives us Adj. R2</w:t>
       </w:r>
     </w:p>
     <w:p>
@@ -639,8 +774,13 @@
       <w:pPr>
         <w:pStyle w:val="ListBullet"/>
       </w:pPr>
-      <w:r>
-        <w:t>So there is a constant battle between the increasing R2 from adding p’s and the increasing penalties for adding p’s</w:t>
+      <w:proofErr w:type="gramStart"/>
+      <w:r>
+        <w:t>So</w:t>
+      </w:r>
+      <w:proofErr w:type="gramEnd"/>
+      <w:r>
+        <w:t xml:space="preserve"> there is a constant battle between the increasing R2 from adding p’s and the increasing penalties for adding p’s</w:t>
       </w:r>
     </w:p>
     <w:p>
@@ -667,6 +807,406 @@
       <w:r>
         <w:t>But if it helps a lot, the increase in R2 can overcome the penalization factor</w:t>
       </w:r>
+    </w:p>
+    <w:p>
+      <w:pPr>
+        <w:pStyle w:val="ListBullet"/>
+        <w:numPr>
+          <w:ilvl w:val="0"/>
+          <w:numId w:val="0"/>
+        </w:numPr>
+        <w:ind w:left="360" w:hanging="360"/>
+      </w:pPr>
+    </w:p>
+    <w:p>
+      <w:pPr>
+        <w:pStyle w:val="ListBullet"/>
+        <w:numPr>
+          <w:ilvl w:val="0"/>
+          <w:numId w:val="0"/>
+        </w:numPr>
+        <w:ind w:left="360" w:hanging="360"/>
+        <w:jc w:val="center"/>
+        <w:rPr>
+          <w:b/>
+          <w:u w:val="single"/>
+        </w:rPr>
+      </w:pPr>
+      <w:r>
+        <w:rPr>
+          <w:b/>
+          <w:u w:val="single"/>
+        </w:rPr>
+        <w:t>Evaluating Regression Models Performance</w:t>
+      </w:r>
+    </w:p>
+    <w:p>
+      <w:pPr>
+        <w:pStyle w:val="ListBullet"/>
+        <w:numPr>
+          <w:ilvl w:val="0"/>
+          <w:numId w:val="0"/>
+        </w:numPr>
+        <w:ind w:left="360" w:hanging="360"/>
+        <w:jc w:val="center"/>
+        <w:rPr>
+          <w:b/>
+          <w:u w:val="single"/>
+        </w:rPr>
+      </w:pPr>
+    </w:p>
+    <w:p>
+      <w:pPr>
+        <w:pStyle w:val="ListBullet"/>
+      </w:pPr>
+      <w:r>
+        <w:rPr>
+          <w:noProof/>
+        </w:rPr>
+        <w:drawing>
+          <wp:anchor distT="0" distB="0" distL="114300" distR="114300" simplePos="0" relativeHeight="251658240" behindDoc="1" locked="0" layoutInCell="1" allowOverlap="1" wp14:anchorId="0A8D0F2C">
+            <wp:simplePos x="0" y="0"/>
+            <wp:positionH relativeFrom="column">
+              <wp:posOffset>-822960</wp:posOffset>
+            </wp:positionH>
+            <wp:positionV relativeFrom="paragraph">
+              <wp:posOffset>179705</wp:posOffset>
+            </wp:positionV>
+            <wp:extent cx="7535777" cy="4198620"/>
+            <wp:effectExtent l="0" t="0" r="8255" b="0"/>
+            <wp:wrapNone/>
+            <wp:docPr id="4" name="Picture 4"/>
+            <wp:cNvGraphicFramePr>
+              <a:graphicFrameLocks xmlns:a="http://schemas.openxmlformats.org/drawingml/2006/main" noChangeAspect="1"/>
+            </wp:cNvGraphicFramePr>
+            <a:graphic xmlns:a="http://schemas.openxmlformats.org/drawingml/2006/main">
+              <a:graphicData uri="http://schemas.openxmlformats.org/drawingml/2006/picture">
+                <pic:pic xmlns:pic="http://schemas.openxmlformats.org/drawingml/2006/picture">
+                  <pic:nvPicPr>
+                    <pic:cNvPr id="1" name=""/>
+                    <pic:cNvPicPr/>
+                  </pic:nvPicPr>
+                  <pic:blipFill>
+                    <a:blip r:embed="rId8">
+                      <a:extLst>
+                        <a:ext uri="{28A0092B-C50C-407E-A947-70E740481C1C}">
+                          <a14:useLocalDpi xmlns:a14="http://schemas.microsoft.com/office/drawing/2010/main" val="0"/>
+                        </a:ext>
+                      </a:extLst>
+                    </a:blip>
+                    <a:stretch>
+                      <a:fillRect/>
+                    </a:stretch>
+                  </pic:blipFill>
+                  <pic:spPr>
+                    <a:xfrm>
+                      <a:off x="0" y="0"/>
+                      <a:ext cx="7541629" cy="4201881"/>
+                    </a:xfrm>
+                    <a:prstGeom prst="rect">
+                      <a:avLst/>
+                    </a:prstGeom>
+                  </pic:spPr>
+                </pic:pic>
+              </a:graphicData>
+            </a:graphic>
+            <wp14:sizeRelH relativeFrom="page">
+              <wp14:pctWidth>0</wp14:pctWidth>
+            </wp14:sizeRelH>
+            <wp14:sizeRelV relativeFrom="page">
+              <wp14:pctHeight>0</wp14:pctHeight>
+            </wp14:sizeRelV>
+          </wp:anchor>
+        </w:drawing>
+      </w:r>
+      <w:r>
+        <w:t>Remember our 4 models from multiple linear regression:</w:t>
+      </w:r>
+    </w:p>
+    <w:p>
+      <w:pPr>
+        <w:pStyle w:val="ListBullet"/>
+        <w:numPr>
+          <w:ilvl w:val="0"/>
+          <w:numId w:val="0"/>
+        </w:numPr>
+      </w:pPr>
+    </w:p>
+    <w:p>
+      <w:pPr>
+        <w:pStyle w:val="ListBullet"/>
+        <w:numPr>
+          <w:ilvl w:val="0"/>
+          <w:numId w:val="0"/>
+        </w:numPr>
+      </w:pPr>
+    </w:p>
+    <w:p>
+      <w:pPr>
+        <w:pStyle w:val="ListBullet"/>
+        <w:numPr>
+          <w:ilvl w:val="0"/>
+          <w:numId w:val="0"/>
+        </w:numPr>
+      </w:pPr>
+    </w:p>
+    <w:p>
+      <w:pPr>
+        <w:pStyle w:val="ListBullet"/>
+        <w:numPr>
+          <w:ilvl w:val="0"/>
+          <w:numId w:val="0"/>
+        </w:numPr>
+      </w:pPr>
+    </w:p>
+    <w:p>
+      <w:pPr>
+        <w:pStyle w:val="ListBullet"/>
+        <w:numPr>
+          <w:ilvl w:val="0"/>
+          <w:numId w:val="0"/>
+        </w:numPr>
+      </w:pPr>
+    </w:p>
+    <w:p>
+      <w:pPr>
+        <w:pStyle w:val="ListBullet"/>
+        <w:numPr>
+          <w:ilvl w:val="0"/>
+          <w:numId w:val="0"/>
+        </w:numPr>
+      </w:pPr>
+    </w:p>
+    <w:p>
+      <w:pPr>
+        <w:pStyle w:val="ListBullet"/>
+        <w:numPr>
+          <w:ilvl w:val="0"/>
+          <w:numId w:val="0"/>
+        </w:numPr>
+      </w:pPr>
+    </w:p>
+    <w:p>
+      <w:pPr>
+        <w:pStyle w:val="ListBullet"/>
+        <w:numPr>
+          <w:ilvl w:val="0"/>
+          <w:numId w:val="0"/>
+        </w:numPr>
+      </w:pPr>
+    </w:p>
+    <w:p>
+      <w:pPr>
+        <w:pStyle w:val="ListBullet"/>
+        <w:numPr>
+          <w:ilvl w:val="0"/>
+          <w:numId w:val="0"/>
+        </w:numPr>
+      </w:pPr>
+    </w:p>
+    <w:p>
+      <w:pPr>
+        <w:pStyle w:val="ListBullet"/>
+        <w:numPr>
+          <w:ilvl w:val="0"/>
+          <w:numId w:val="0"/>
+        </w:numPr>
+      </w:pPr>
+    </w:p>
+    <w:p>
+      <w:pPr>
+        <w:pStyle w:val="ListBullet"/>
+        <w:numPr>
+          <w:ilvl w:val="0"/>
+          <w:numId w:val="0"/>
+        </w:numPr>
+      </w:pPr>
+    </w:p>
+    <w:p>
+      <w:pPr>
+        <w:pStyle w:val="ListBullet"/>
+        <w:numPr>
+          <w:ilvl w:val="0"/>
+          <w:numId w:val="0"/>
+        </w:numPr>
+      </w:pPr>
+    </w:p>
+    <w:p>
+      <w:pPr>
+        <w:pStyle w:val="ListBullet"/>
+        <w:numPr>
+          <w:ilvl w:val="0"/>
+          <w:numId w:val="0"/>
+        </w:numPr>
+      </w:pPr>
+    </w:p>
+    <w:p>
+      <w:pPr>
+        <w:pStyle w:val="ListBullet"/>
+        <w:numPr>
+          <w:ilvl w:val="0"/>
+          <w:numId w:val="0"/>
+        </w:numPr>
+      </w:pPr>
+    </w:p>
+    <w:p>
+      <w:pPr>
+        <w:pStyle w:val="ListBullet"/>
+        <w:numPr>
+          <w:ilvl w:val="0"/>
+          <w:numId w:val="0"/>
+        </w:numPr>
+      </w:pPr>
+    </w:p>
+    <w:p>
+      <w:pPr>
+        <w:pStyle w:val="ListBullet"/>
+        <w:numPr>
+          <w:ilvl w:val="0"/>
+          <w:numId w:val="0"/>
+        </w:numPr>
+      </w:pPr>
+    </w:p>
+    <w:p>
+      <w:pPr>
+        <w:pStyle w:val="ListBullet"/>
+        <w:numPr>
+          <w:ilvl w:val="0"/>
+          <w:numId w:val="0"/>
+        </w:numPr>
+      </w:pPr>
+    </w:p>
+    <w:p>
+      <w:pPr>
+        <w:pStyle w:val="ListBullet"/>
+        <w:numPr>
+          <w:ilvl w:val="0"/>
+          <w:numId w:val="0"/>
+        </w:numPr>
+      </w:pPr>
+    </w:p>
+    <w:p>
+      <w:pPr>
+        <w:pStyle w:val="ListBullet"/>
+        <w:numPr>
+          <w:ilvl w:val="0"/>
+          <w:numId w:val="0"/>
+        </w:numPr>
+      </w:pPr>
+    </w:p>
+    <w:p>
+      <w:pPr>
+        <w:pStyle w:val="ListBullet"/>
+        <w:numPr>
+          <w:ilvl w:val="0"/>
+          <w:numId w:val="0"/>
+        </w:numPr>
+      </w:pPr>
+    </w:p>
+    <w:p>
+      <w:pPr>
+        <w:pStyle w:val="ListBullet"/>
+        <w:numPr>
+          <w:ilvl w:val="0"/>
+          <w:numId w:val="0"/>
+        </w:numPr>
+      </w:pPr>
+    </w:p>
+    <w:p>
+      <w:pPr>
+        <w:pStyle w:val="ListBullet"/>
+        <w:numPr>
+          <w:ilvl w:val="0"/>
+          <w:numId w:val="0"/>
+        </w:numPr>
+      </w:pPr>
+    </w:p>
+    <w:p>
+      <w:pPr>
+        <w:pStyle w:val="ListBullet"/>
+        <w:numPr>
+          <w:ilvl w:val="0"/>
+          <w:numId w:val="0"/>
+        </w:numPr>
+      </w:pPr>
+    </w:p>
+    <w:p>
+      <w:pPr>
+        <w:pStyle w:val="ListBullet"/>
+        <w:numPr>
+          <w:ilvl w:val="0"/>
+          <w:numId w:val="0"/>
+        </w:numPr>
+        <w:ind w:left="360"/>
+      </w:pPr>
+    </w:p>
+    <w:p>
+      <w:pPr>
+        <w:pStyle w:val="ListBullet"/>
+      </w:pPr>
+      <w:r>
+        <w:t>Only ended up with 1 predictor, R&amp;D Spend</w:t>
+      </w:r>
+    </w:p>
+    <w:p>
+      <w:pPr>
+        <w:pStyle w:val="ListBullet"/>
+      </w:pPr>
+      <w:r>
+        <w:t xml:space="preserve">But our </w:t>
+      </w:r>
+      <w:r>
+        <w:rPr>
+          <w:b/>
+        </w:rPr>
+        <w:t>step-wise regression methods</w:t>
+      </w:r>
+      <w:r>
+        <w:t xml:space="preserve"> are very arbitrary</w:t>
+      </w:r>
+    </w:p>
+    <w:p>
+      <w:pPr>
+        <w:pStyle w:val="ListBullet"/>
+      </w:pPr>
+      <w:r>
+        <w:t>How can we improve this method of building models and assess different situations and get other “opinions” or asses other criteria to figure out which model is best?</w:t>
+      </w:r>
+    </w:p>
+    <w:p>
+      <w:pPr>
+        <w:pStyle w:val="ListBullet"/>
+      </w:pPr>
+      <w:r>
+        <w:t>We can see that although our 3</w:t>
+      </w:r>
+      <w:r>
+        <w:rPr>
+          <w:vertAlign w:val="superscript"/>
+        </w:rPr>
+        <w:t>rd</w:t>
+      </w:r>
+      <w:r>
+        <w:t xml:space="preserve"> model has an insignificant predictor (Marketing Spend), it has the highest Adjusted R2 (highest “goodness-of-fit”)</w:t>
+      </w:r>
+    </w:p>
+    <w:p>
+      <w:pPr>
+        <w:pStyle w:val="ListBullet"/>
+        <w:tabs>
+          <w:tab w:val="clear" w:pos="360"/>
+          <w:tab w:val="num" w:pos="720"/>
+        </w:tabs>
+        <w:ind w:left="720"/>
+      </w:pPr>
+      <w:r>
+        <w:t>Remember normal R2 is biased and will always increase w/ more predictors and needs to be penalized for each additional R2 value.</w:t>
+      </w:r>
+    </w:p>
+    <w:p>
+      <w:pPr>
+        <w:pStyle w:val="ListBullet"/>
+      </w:pPr>
       <w:bookmarkStart w:id="0" w:name="_GoBack"/>
       <w:bookmarkEnd w:id="0"/>
     </w:p>
@@ -681,7 +1221,7 @@
 </file>
 
 <file path=word/numbering.xml><?xml version="1.0" encoding="utf-8"?>
-<w:numbering xmlns:wpc="http://schemas.microsoft.com/office/word/2010/wordprocessingCanvas" xmlns:mc="http://schemas.openxmlformats.org/markup-compatibility/2006" xmlns:o="urn:schemas-microsoft-com:office:office" xmlns:r="http://schemas.openxmlformats.org/officeDocument/2006/relationships" xmlns:m="http://schemas.openxmlformats.org/officeDocument/2006/math" xmlns:v="urn:schemas-microsoft-com:vml" xmlns:wp14="http://schemas.microsoft.com/office/word/2010/wordprocessingDrawing" xmlns:wp="http://schemas.openxmlformats.org/drawingml/2006/wordprocessingDrawing" xmlns:w10="urn:schemas-microsoft-com:office:word" xmlns:w="http://schemas.openxmlformats.org/wordprocessingml/2006/main" xmlns:w14="http://schemas.microsoft.com/office/word/2010/wordml" xmlns:w15="http://schemas.microsoft.com/office/word/2012/wordml" xmlns:wpg="http://schemas.microsoft.com/office/word/2010/wordprocessingGroup" xmlns:wpi="http://schemas.microsoft.com/office/word/2010/wordprocessingInk" xmlns:wne="http://schemas.microsoft.com/office/word/2006/wordml" xmlns:wps="http://schemas.microsoft.com/office/word/2010/wordprocessingShape" mc:Ignorable="w14 w15 wp14">
+<w:numbering xmlns:wpc="http://schemas.microsoft.com/office/word/2010/wordprocessingCanvas" xmlns:cx="http://schemas.microsoft.com/office/drawing/2014/chartex" xmlns:cx1="http://schemas.microsoft.com/office/drawing/2015/9/8/chartex" xmlns:cx2="http://schemas.microsoft.com/office/drawing/2015/10/21/chartex" xmlns:cx3="http://schemas.microsoft.com/office/drawing/2016/5/9/chartex" xmlns:cx4="http://schemas.microsoft.com/office/drawing/2016/5/10/chartex" xmlns:cx5="http://schemas.microsoft.com/office/drawing/2016/5/11/chartex" xmlns:cx6="http://schemas.microsoft.com/office/drawing/2016/5/12/chartex" xmlns:cx7="http://schemas.microsoft.com/office/drawing/2016/5/13/chartex" xmlns:cx8="http://schemas.microsoft.com/office/drawing/2016/5/14/chartex" xmlns:mc="http://schemas.openxmlformats.org/markup-compatibility/2006" xmlns:aink="http://schemas.microsoft.com/office/drawing/2016/ink" xmlns:am3d="http://schemas.microsoft.com/office/drawing/2017/model3d" xmlns:o="urn:schemas-microsoft-com:office:office" xmlns:r="http://schemas.openxmlformats.org/officeDocument/2006/relationships" xmlns:m="http://schemas.openxmlformats.org/officeDocument/2006/math" xmlns:v="urn:schemas-microsoft-com:vml" xmlns:wp14="http://schemas.microsoft.com/office/word/2010/wordprocessingDrawing" xmlns:wp="http://schemas.openxmlformats.org/drawingml/2006/wordprocessingDrawing" xmlns:w10="urn:schemas-microsoft-com:office:word" xmlns:w="http://schemas.openxmlformats.org/wordprocessingml/2006/main" xmlns:w14="http://schemas.microsoft.com/office/word/2010/wordml" xmlns:w15="http://schemas.microsoft.com/office/word/2012/wordml" xmlns:w16cid="http://schemas.microsoft.com/office/word/2016/wordml/cid" xmlns:w16se="http://schemas.microsoft.com/office/word/2015/wordml/symex" xmlns:wpg="http://schemas.microsoft.com/office/word/2010/wordprocessingGroup" xmlns:wpi="http://schemas.microsoft.com/office/word/2010/wordprocessingInk" xmlns:wne="http://schemas.microsoft.com/office/word/2006/wordml" xmlns:wps="http://schemas.microsoft.com/office/word/2010/wordprocessingShape" mc:Ignorable="w14 w15 w16se w16cid wp14">
   <w:abstractNum w:abstractNumId="0" w15:restartNumberingAfterBreak="0">
     <w:nsid w:val="FFFFFF89"/>
     <w:multiLevelType w:val="singleLevel"/>
@@ -710,7 +1250,7 @@
 </file>
 
 <file path=word/styles.xml><?xml version="1.0" encoding="utf-8"?>
-<w:styles xmlns:mc="http://schemas.openxmlformats.org/markup-compatibility/2006" xmlns:r="http://schemas.openxmlformats.org/officeDocument/2006/relationships" xmlns:w="http://schemas.openxmlformats.org/wordprocessingml/2006/main" xmlns:w14="http://schemas.microsoft.com/office/word/2010/wordml" xmlns:w15="http://schemas.microsoft.com/office/word/2012/wordml" mc:Ignorable="w14 w15">
+<w:styles xmlns:mc="http://schemas.openxmlformats.org/markup-compatibility/2006" xmlns:r="http://schemas.openxmlformats.org/officeDocument/2006/relationships" xmlns:w="http://schemas.openxmlformats.org/wordprocessingml/2006/main" xmlns:w14="http://schemas.microsoft.com/office/word/2010/wordml" xmlns:w15="http://schemas.microsoft.com/office/word/2012/wordml" xmlns:w16cid="http://schemas.microsoft.com/office/word/2016/wordml/cid" xmlns:w16se="http://schemas.microsoft.com/office/word/2015/wordml/symex" mc:Ignorable="w14 w15 w16se w16cid">
   <w:docDefaults>
     <w:rPrDefault>
       <w:rPr>
@@ -726,7 +1266,7 @@
       </w:pPr>
     </w:pPrDefault>
   </w:docDefaults>
-  <w:latentStyles w:defLockedState="0" w:defUIPriority="99" w:defSemiHidden="0" w:defUnhideWhenUsed="0" w:defQFormat="0" w:count="371">
+  <w:latentStyles w:defLockedState="0" w:defUIPriority="99" w:defSemiHidden="0" w:defUnhideWhenUsed="0" w:defQFormat="0" w:count="375">
     <w:lsdException w:name="Normal" w:uiPriority="0" w:qFormat="1"/>
     <w:lsdException w:name="heading 1" w:uiPriority="9" w:qFormat="1"/>
     <w:lsdException w:name="heading 2" w:semiHidden="1" w:uiPriority="9" w:unhideWhenUsed="1" w:qFormat="1"/>
@@ -832,7 +1372,6 @@
     <w:lsdException w:name="HTML Sample" w:semiHidden="1" w:unhideWhenUsed="1"/>
     <w:lsdException w:name="HTML Typewriter" w:semiHidden="1" w:unhideWhenUsed="1"/>
     <w:lsdException w:name="HTML Variable" w:semiHidden="1" w:unhideWhenUsed="1"/>
-    <w:lsdException w:name="Normal Table" w:semiHidden="1" w:unhideWhenUsed="1"/>
     <w:lsdException w:name="annotation subject" w:semiHidden="1" w:unhideWhenUsed="1"/>
     <w:lsdException w:name="No List" w:semiHidden="1" w:unhideWhenUsed="1"/>
     <w:lsdException w:name="Outline List 1" w:semiHidden="1" w:unhideWhenUsed="1"/>
@@ -876,10 +1415,8 @@
     <w:lsdException w:name="Table Elegant" w:semiHidden="1" w:unhideWhenUsed="1"/>
     <w:lsdException w:name="Table Professional" w:semiHidden="1" w:unhideWhenUsed="1"/>
     <w:lsdException w:name="Table Subtle 1" w:semiHidden="1" w:unhideWhenUsed="1"/>
-    <w:lsdException w:name="Table Subtle 2" w:semiHidden="1" w:unhideWhenUsed="1"/>
     <w:lsdException w:name="Table Web 1" w:semiHidden="1" w:unhideWhenUsed="1"/>
     <w:lsdException w:name="Table Web 2" w:semiHidden="1" w:unhideWhenUsed="1"/>
-    <w:lsdException w:name="Table Web 3" w:semiHidden="1" w:unhideWhenUsed="1"/>
     <w:lsdException w:name="Balloon Text" w:semiHidden="1" w:unhideWhenUsed="1"/>
     <w:lsdException w:name="Table Grid" w:uiPriority="39"/>
     <w:lsdException w:name="Table Theme" w:semiHidden="1" w:unhideWhenUsed="1"/>
@@ -1098,6 +1635,10 @@
     <w:lsdException w:name="List Table 5 Dark Accent 6" w:uiPriority="50"/>
     <w:lsdException w:name="List Table 6 Colorful Accent 6" w:uiPriority="51"/>
     <w:lsdException w:name="List Table 7 Colorful Accent 6" w:uiPriority="52"/>
+    <w:lsdException w:name="Mention" w:semiHidden="1" w:unhideWhenUsed="1"/>
+    <w:lsdException w:name="Smart Hyperlink" w:semiHidden="1" w:unhideWhenUsed="1"/>
+    <w:lsdException w:name="Hashtag" w:semiHidden="1" w:unhideWhenUsed="1"/>
+    <w:lsdException w:name="Unresolved Mention" w:semiHidden="1" w:unhideWhenUsed="1"/>
   </w:latentStyles>
   <w:style w:type="paragraph" w:default="1" w:styleId="Normal">
     <w:name w:val="Normal"/>
@@ -1106,6 +1647,7 @@
   <w:style w:type="character" w:default="1" w:styleId="DefaultParagraphFont">
     <w:name w:val="Default Paragraph Font"/>
     <w:uiPriority w:val="1"/>
+    <w:semiHidden/>
     <w:unhideWhenUsed/>
   </w:style>
   <w:style w:type="table" w:default="1" w:styleId="TableNormal">

</xml_diff>